<commit_message>
MER y Descripcion del caso /02/20-11
Diagrama en DIA, arreglo de la documentacion en office
</commit_message>
<xml_diff>
--- a/Documentacion/Problema.docx
+++ b/Documentacion/Problema.docx
@@ -5,25 +5,45 @@
     <w:p>
       <w:pPr>
         <w:jc w:val="both"/>
+        <w:rPr>
+          <w:b/>
+          <w:sz w:val="24"/>
+        </w:rPr>
       </w:pPr>
-      <w:bookmarkStart w:id="0" w:name="_GoBack"/>
-      <w:r>
-        <w:t>La escuela de Ingeniería en desarrollo de videojuegos y realidad virtual de la universidad de Talca, busca una base de datos para optimizar las ayudantías dentro de la escuela, esta debe contener</w:t>
-      </w:r>
-      <w:r>
-        <w:t xml:space="preserve"> la</w:t>
-      </w:r>
-      <w:r>
-        <w:t xml:space="preserve"> información de la clase, los horarios, ayudantes, pr</w:t>
-      </w:r>
-      <w:r>
-        <w:t>ofesores y participantes para cada</w:t>
-      </w:r>
-      <w:r>
-        <w:t xml:space="preserve"> </w:t>
-      </w:r>
-      <w:r>
-        <w:t xml:space="preserve">ayudantía. </w:t>
+      <w:r>
+        <w:rPr>
+          <w:b/>
+          <w:sz w:val="24"/>
+        </w:rPr>
+        <w:t xml:space="preserve">• </w:t>
+      </w:r>
+      <w:r>
+        <w:rPr>
+          <w:b/>
+          <w:sz w:val="24"/>
+        </w:rPr>
+        <w:t>Descripción</w:t>
+      </w:r>
+      <w:r>
+        <w:rPr>
+          <w:b/>
+          <w:sz w:val="24"/>
+        </w:rPr>
+        <w:t xml:space="preserve"> del caso y de la </w:t>
+      </w:r>
+      <w:r>
+        <w:rPr>
+          <w:b/>
+          <w:sz w:val="24"/>
+        </w:rPr>
+        <w:t>solución</w:t>
+      </w:r>
+      <w:r>
+        <w:rPr>
+          <w:b/>
+          <w:sz w:val="24"/>
+        </w:rPr>
+        <w:t>.</w:t>
       </w:r>
     </w:p>
     <w:p>
@@ -31,7 +51,61 @@
         <w:jc w:val="both"/>
       </w:pPr>
       <w:r>
-        <w:t>La información relevante para cada ayudantía son las calificaciones, asistencia y evaluaciones, también se necesita saber los alumnos que están con problemas en el ramo y necesiten ayuda extra, para ellos hay un sistema de tutoría al cual podrán acceder si cumplen con la asistencia mínima requerida y cumplen con estar con nota bajo el promedio, para las ayudantías se necesitara saber la información del tutor la cantidad de alumnos por sección, los contenidos de sección y los horarios, también se necesita tener un balance del avance que tengan los participantes en relación a sus trabajos en las ayudantías por ramo.</w:t>
+        <w:t xml:space="preserve">Las escuelas de </w:t>
+      </w:r>
+      <w:r>
+        <w:t xml:space="preserve">la facultad de </w:t>
+      </w:r>
+      <w:r>
+        <w:t xml:space="preserve">ingeniería de la universidad de Talca necesitan almacenar diversa información </w:t>
+      </w:r>
+      <w:r>
+        <w:t xml:space="preserve">respecto a </w:t>
+      </w:r>
+      <w:r>
+        <w:t>las ayudantías que se realizan para los distintos módulos, con fin de facilitar tant</w:t>
+      </w:r>
+      <w:r>
+        <w:t xml:space="preserve">o como para los profesores y </w:t>
+      </w:r>
+      <w:r>
+        <w:t>ayudantes información específica de los alumnos en cada ayudantía. Cada ayudantía pertenece a un módulo el cual lo imparte una carrera en un determinado campus o en más de un campus, está</w:t>
+      </w:r>
+      <w:r>
+        <w:t xml:space="preserve"> la imparte</w:t>
+      </w:r>
+      <w:r>
+        <w:t xml:space="preserve"> un</w:t>
+      </w:r>
+      <w:r>
+        <w:t>o o más</w:t>
+      </w:r>
+      <w:r>
+        <w:t xml:space="preserve"> profesor</w:t>
+      </w:r>
+      <w:r>
+        <w:t>es</w:t>
+      </w:r>
+      <w:r>
+        <w:t xml:space="preserve"> </w:t>
+      </w:r>
+      <w:r>
+        <w:t xml:space="preserve">los </w:t>
+      </w:r>
+      <w:r>
+        <w:t xml:space="preserve">que puede tener al menos un ayudante, también </w:t>
+      </w:r>
+      <w:r>
+        <w:t xml:space="preserve">se tiene que una ayudantía cuenta con </w:t>
+      </w:r>
+      <w:r>
+        <w:t>un</w:t>
+      </w:r>
+      <w:r>
+        <w:t>a</w:t>
+      </w:r>
+      <w:r>
+        <w:t xml:space="preserve"> sala y un horario.</w:t>
       </w:r>
     </w:p>
     <w:p>
@@ -39,9 +113,53 @@
         <w:jc w:val="both"/>
       </w:pPr>
       <w:r>
-        <w:t>La base de dato también debe contar con un sistema de informaciones, el cual necesitara fecha y hora junto con la descripción de la información, este será de ayuda a los profesores y ayudantes para informar de cambios de planificación o situaciones particular.</w:t>
-      </w:r>
+        <w:t>La información de interés</w:t>
+      </w:r>
+      <w:r>
+        <w:t xml:space="preserve"> para cada ayudantía son las calificacio</w:t>
+      </w:r>
+      <w:r>
+        <w:t>nes, asistencia y evaluaciones, de los alumnos. Además</w:t>
+      </w:r>
+      <w:bookmarkStart w:id="0" w:name="_GoBack"/>
       <w:bookmarkEnd w:id="0"/>
+      <w:r>
+        <w:t xml:space="preserve"> se necesita saber los alumnos que están con problemas en el ramo y necesiten ayuda extra, para ellos hay un sistema de tutoría al cual podrán acceder si cumplen con la asistencia mínima requerida y cumplen con estar</w:t>
+      </w:r>
+      <w:r>
+        <w:t xml:space="preserve"> con nota bajo el promedio, en relación a las</w:t>
+      </w:r>
+      <w:r>
+        <w:t xml:space="preserve"> ayudantías se necesitara saber la información del tutor </w:t>
+      </w:r>
+      <w:r>
+        <w:t xml:space="preserve">y </w:t>
+      </w:r>
+      <w:r>
+        <w:t>la cantidad de alumnos por sección, los contenidos de sección y los horarios, también se necesita tener un balance del avance que tengan los participantes en relación a sus trabajos en las ayudantías por ramo</w:t>
+      </w:r>
+      <w:r>
+        <w:t>, información la cual será útil para el profesor</w:t>
+      </w:r>
+      <w:r>
+        <w:t>.</w:t>
+      </w:r>
+    </w:p>
+    <w:p>
+      <w:pPr>
+        <w:jc w:val="both"/>
+      </w:pPr>
+      <w:r>
+        <w:t>También se</w:t>
+      </w:r>
+      <w:r>
+        <w:t xml:space="preserve"> debe contar con un sistema de informaciones, el cual necesitara fecha y hora junto con la descripción de la información, este será de ayuda a los profesores y ayudantes para informar de cambios de planificación o situaciones particular.</w:t>
+      </w:r>
+    </w:p>
+    <w:p>
+      <w:pPr>
+        <w:jc w:val="both"/>
+      </w:pPr>
     </w:p>
     <w:sectPr>
       <w:pgSz w:w="12240" w:h="15840"/>

</xml_diff>